<commit_message>
masih kurang banyak nar
</commit_message>
<xml_diff>
--- a/Kelebihan dan Kekurangan Program.docx
+++ b/Kelebihan dan Kekurangan Program.docx
@@ -93,149 +93,6 @@
           <w:lang w:val="en-US"/>
         </w:rPr>
         <w:t xml:space="preserve"> Desktop</w:t>
-      </w:r>
-    </w:p>
-    <w:p>
-      <w:pPr>
-        <w:numPr>
-          <w:ilvl w:val="0"/>
-          <w:numId w:val="4"/>
-        </w:numPr>
-        <w:autoSpaceDE w:val="0"/>
-        <w:autoSpaceDN w:val="0"/>
-        <w:adjustRightInd w:val="0"/>
-        <w:rPr>
-          <w:rFonts w:ascii="Arial" w:hAnsi="Arial" w:cs="Arial"/>
-          <w:lang w:val="en-US"/>
-        </w:rPr>
-      </w:pPr>
-      <w:proofErr w:type="spellStart"/>
-      <w:r>
-        <w:rPr>
-          <w:rFonts w:ascii="Arial" w:hAnsi="Arial" w:cs="Arial"/>
-          <w:lang w:val="en-US"/>
-        </w:rPr>
-        <w:t>Tidak</w:t>
-      </w:r>
-      <w:proofErr w:type="spellEnd"/>
-      <w:r>
-        <w:rPr>
-          <w:rFonts w:ascii="Arial" w:hAnsi="Arial" w:cs="Arial"/>
-          <w:lang w:val="en-US"/>
-        </w:rPr>
-        <w:t xml:space="preserve"> </w:t>
-      </w:r>
-      <w:proofErr w:type="spellStart"/>
-      <w:r>
-        <w:rPr>
-          <w:rFonts w:ascii="Arial" w:hAnsi="Arial" w:cs="Arial"/>
-          <w:lang w:val="en-US"/>
-        </w:rPr>
-        <w:t>memerlukan</w:t>
-      </w:r>
-      <w:proofErr w:type="spellEnd"/>
-      <w:r>
-        <w:rPr>
-          <w:rFonts w:ascii="Arial" w:hAnsi="Arial" w:cs="Arial"/>
-          <w:lang w:val="en-US"/>
-        </w:rPr>
-        <w:t xml:space="preserve"> </w:t>
-      </w:r>
-      <w:proofErr w:type="spellStart"/>
-      <w:r>
-        <w:rPr>
-          <w:rFonts w:ascii="Arial" w:hAnsi="Arial" w:cs="Arial"/>
-          <w:lang w:val="en-US"/>
-        </w:rPr>
-        <w:t>waktu</w:t>
-      </w:r>
-      <w:proofErr w:type="spellEnd"/>
-      <w:r>
-        <w:rPr>
-          <w:rFonts w:ascii="Arial" w:hAnsi="Arial" w:cs="Arial"/>
-          <w:lang w:val="en-US"/>
-        </w:rPr>
-        <w:t xml:space="preserve"> </w:t>
-      </w:r>
-      <w:proofErr w:type="spellStart"/>
-      <w:r>
-        <w:rPr>
-          <w:rFonts w:ascii="Arial" w:hAnsi="Arial" w:cs="Arial"/>
-          <w:lang w:val="en-US"/>
-        </w:rPr>
-        <w:t>untuk</w:t>
-      </w:r>
-      <w:proofErr w:type="spellEnd"/>
-      <w:r>
-        <w:rPr>
-          <w:rFonts w:ascii="Arial" w:hAnsi="Arial" w:cs="Arial"/>
-          <w:lang w:val="en-US"/>
-        </w:rPr>
-        <w:t xml:space="preserve"> </w:t>
-      </w:r>
-      <w:proofErr w:type="spellStart"/>
-      <w:r>
-        <w:rPr>
-          <w:rFonts w:ascii="Arial" w:hAnsi="Arial" w:cs="Arial"/>
-          <w:lang w:val="en-US"/>
-        </w:rPr>
-        <w:t>arus</w:t>
-      </w:r>
-      <w:proofErr w:type="spellEnd"/>
-      <w:r>
-        <w:rPr>
-          <w:rFonts w:ascii="Arial" w:hAnsi="Arial" w:cs="Arial"/>
-          <w:lang w:val="en-US"/>
-        </w:rPr>
-        <w:t xml:space="preserve"> data </w:t>
-      </w:r>
-      <w:proofErr w:type="spellStart"/>
-      <w:r>
-        <w:rPr>
-          <w:rFonts w:ascii="Arial" w:hAnsi="Arial" w:cs="Arial"/>
-          <w:lang w:val="en-US"/>
-        </w:rPr>
-        <w:t>dari</w:t>
-      </w:r>
-      <w:proofErr w:type="spellEnd"/>
-      <w:r>
-        <w:rPr>
-          <w:rFonts w:ascii="Arial" w:hAnsi="Arial" w:cs="Arial"/>
-          <w:lang w:val="en-US"/>
-        </w:rPr>
-        <w:t xml:space="preserve"> Server </w:t>
-      </w:r>
-      <w:proofErr w:type="spellStart"/>
-      <w:r>
-        <w:rPr>
-          <w:rFonts w:ascii="Arial" w:hAnsi="Arial" w:cs="Arial"/>
-          <w:lang w:val="en-US"/>
-        </w:rPr>
-        <w:t>atau</w:t>
-      </w:r>
-      <w:proofErr w:type="spellEnd"/>
-      <w:r>
-        <w:rPr>
-          <w:rFonts w:ascii="Arial" w:hAnsi="Arial" w:cs="Arial"/>
-          <w:lang w:val="en-US"/>
-        </w:rPr>
-        <w:t xml:space="preserve"> </w:t>
-      </w:r>
-      <w:proofErr w:type="spellStart"/>
-      <w:r>
-        <w:rPr>
-          <w:rFonts w:ascii="Arial" w:hAnsi="Arial" w:cs="Arial"/>
-          <w:lang w:val="en-US"/>
-        </w:rPr>
-        <w:t>sebaliknya</w:t>
-      </w:r>
-      <w:proofErr w:type="spellEnd"/>
-      <w:r>
-        <w:rPr>
-          <w:rFonts w:ascii="Arial" w:hAnsi="Arial" w:cs="Arial"/>
-          <w:lang w:val="en-US"/>
-        </w:rPr>
-        <w:t>.</w:t>
       </w:r>
     </w:p>
     <w:p>
@@ -1285,16 +1142,7 @@
           <w:bCs/>
           <w:lang w:val="en-US"/>
         </w:rPr>
-        <w:t xml:space="preserve"> </w:t>
-      </w:r>
-      <w:r>
-        <w:rPr>
-          <w:rFonts w:ascii="Arial" w:hAnsi="Arial" w:cs="Arial"/>
-          <w:b/>
-          <w:bCs/>
-          <w:lang w:val="en-US"/>
-        </w:rPr>
-        <w:t>Website</w:t>
+        <w:t xml:space="preserve"> Website</w:t>
       </w:r>
     </w:p>
     <w:p>
@@ -1773,8 +1621,8 @@
         <w:adjustRightInd w:val="0"/>
         <w:spacing w:line="276" w:lineRule="auto"/>
         <w:rPr>
-          <w:rFonts w:ascii="Arial" w:hAnsi="Arial" w:cs="Arial"/>
-          <w:lang w:val="en-US"/>
+          <w:rFonts w:ascii="Arial" w:eastAsia="Times New Roman" w:hAnsi="Arial" w:cs="Arial"/>
+          <w:color w:val="333333"/>
         </w:rPr>
       </w:pPr>
       <w:proofErr w:type="spellStart"/>
@@ -2009,7 +1857,7 @@
           <w:color w:val="333333"/>
           <w:bdr w:val="none" w:sz="0" w:space="0" w:color="auto" w:frame="1"/>
         </w:rPr>
-        <w:t>Tidak</w:t>
+        <w:t>Dapat</w:t>
       </w:r>
       <w:proofErr w:type="spellEnd"/>
       <w:r>
@@ -2027,7 +1875,7 @@
           <w:color w:val="333333"/>
           <w:bdr w:val="none" w:sz="0" w:space="0" w:color="auto" w:frame="1"/>
         </w:rPr>
-        <w:t>perlu</w:t>
+        <w:t>dibuka</w:t>
       </w:r>
       <w:proofErr w:type="spellEnd"/>
       <w:r>
@@ -2036,7 +1884,7 @@
           <w:color w:val="333333"/>
           <w:bdr w:val="none" w:sz="0" w:space="0" w:color="auto" w:frame="1"/>
         </w:rPr>
-        <w:t xml:space="preserve"> proses </w:t>
+        <w:t xml:space="preserve"> </w:t>
       </w:r>
       <w:proofErr w:type="spellStart"/>
       <w:r>
@@ -2045,7 +1893,7 @@
           <w:color w:val="333333"/>
           <w:bdr w:val="none" w:sz="0" w:space="0" w:color="auto" w:frame="1"/>
         </w:rPr>
-        <w:t>instalasi</w:t>
+        <w:t>diberagam</w:t>
       </w:r>
       <w:proofErr w:type="spellEnd"/>
       <w:r>
@@ -2054,25 +1902,8 @@
           <w:color w:val="333333"/>
           <w:bdr w:val="none" w:sz="0" w:space="0" w:color="auto" w:frame="1"/>
         </w:rPr>
-        <w:t>;</w:t>
-      </w:r>
-    </w:p>
-    <w:p>
-      <w:pPr>
-        <w:pStyle w:val="ListParagraph"/>
-        <w:numPr>
-          <w:ilvl w:val="0"/>
-          <w:numId w:val="5"/>
-        </w:numPr>
-        <w:shd w:val="clear" w:color="auto" w:fill="FFFFFF"/>
-        <w:spacing w:line="276" w:lineRule="auto"/>
-        <w:jc w:val="both"/>
-        <w:textAlignment w:val="baseline"/>
-        <w:rPr>
-          <w:rFonts w:ascii="Arial" w:eastAsia="Times New Roman" w:hAnsi="Arial" w:cs="Arial"/>
-          <w:color w:val="333333"/>
-        </w:rPr>
-      </w:pPr>
+        <w:t xml:space="preserve"> </w:t>
+      </w:r>
       <w:proofErr w:type="spellStart"/>
       <w:r>
         <w:rPr>
@@ -2080,7 +1911,7 @@
           <w:color w:val="333333"/>
           <w:bdr w:val="none" w:sz="0" w:space="0" w:color="auto" w:frame="1"/>
         </w:rPr>
-        <w:t>Dapat</w:t>
+        <w:t>sistem</w:t>
       </w:r>
       <w:proofErr w:type="spellEnd"/>
       <w:r>
@@ -2098,7 +1929,7 @@
           <w:color w:val="333333"/>
           <w:bdr w:val="none" w:sz="0" w:space="0" w:color="auto" w:frame="1"/>
         </w:rPr>
-        <w:t>dibuka</w:t>
+        <w:t>operasi</w:t>
       </w:r>
       <w:proofErr w:type="spellEnd"/>
       <w:r>
@@ -2116,7 +1947,7 @@
           <w:color w:val="333333"/>
           <w:bdr w:val="none" w:sz="0" w:space="0" w:color="auto" w:frame="1"/>
         </w:rPr>
-        <w:t>diberagam</w:t>
+        <w:t>seperti</w:t>
       </w:r>
       <w:proofErr w:type="spellEnd"/>
       <w:r>
@@ -2127,184 +1958,31 @@
         </w:rPr>
         <w:t xml:space="preserve"> </w:t>
       </w:r>
-      <w:proofErr w:type="spellStart"/>
       <w:r>
         <w:rPr>
           <w:rFonts w:ascii="Arial" w:eastAsia="Times New Roman" w:hAnsi="Arial" w:cs="Arial"/>
           <w:color w:val="333333"/>
           <w:bdr w:val="none" w:sz="0" w:space="0" w:color="auto" w:frame="1"/>
         </w:rPr>
-        <w:t>sistem</w:t>
-      </w:r>
-      <w:proofErr w:type="spellEnd"/>
+        <w:t xml:space="preserve">di </w:t>
+      </w:r>
+      <w:proofErr w:type="spellStart"/>
       <w:r>
         <w:rPr>
           <w:rFonts w:ascii="Arial" w:eastAsia="Times New Roman" w:hAnsi="Arial" w:cs="Arial"/>
           <w:color w:val="333333"/>
           <w:bdr w:val="none" w:sz="0" w:space="0" w:color="auto" w:frame="1"/>
         </w:rPr>
-        <w:t xml:space="preserve"> </w:t>
-      </w:r>
-      <w:proofErr w:type="spellStart"/>
+        <w:t>komputer</w:t>
+      </w:r>
+      <w:proofErr w:type="spellEnd"/>
       <w:r>
         <w:rPr>
           <w:rFonts w:ascii="Arial" w:eastAsia="Times New Roman" w:hAnsi="Arial" w:cs="Arial"/>
           <w:color w:val="333333"/>
           <w:bdr w:val="none" w:sz="0" w:space="0" w:color="auto" w:frame="1"/>
         </w:rPr>
-        <w:t>operasi</w:t>
-      </w:r>
-      <w:proofErr w:type="spellEnd"/>
-      <w:r>
-        <w:rPr>
-          <w:rFonts w:ascii="Arial" w:eastAsia="Times New Roman" w:hAnsi="Arial" w:cs="Arial"/>
-          <w:color w:val="333333"/>
-          <w:bdr w:val="none" w:sz="0" w:space="0" w:color="auto" w:frame="1"/>
-        </w:rPr>
-        <w:t>;</w:t>
-      </w:r>
-    </w:p>
-    <w:p>
-      <w:pPr>
-        <w:pStyle w:val="ListParagraph"/>
-        <w:numPr>
-          <w:ilvl w:val="0"/>
-          <w:numId w:val="5"/>
-        </w:numPr>
-        <w:shd w:val="clear" w:color="auto" w:fill="FFFFFF"/>
-        <w:spacing w:line="276" w:lineRule="auto"/>
-        <w:jc w:val="both"/>
-        <w:textAlignment w:val="baseline"/>
-        <w:rPr>
-          <w:rFonts w:ascii="Arial" w:eastAsia="Times New Roman" w:hAnsi="Arial" w:cs="Arial"/>
-          <w:color w:val="333333"/>
-        </w:rPr>
-      </w:pPr>
-      <w:proofErr w:type="spellStart"/>
-      <w:r>
-        <w:rPr>
-          <w:rFonts w:ascii="Arial" w:eastAsia="Times New Roman" w:hAnsi="Arial" w:cs="Arial"/>
-          <w:color w:val="333333"/>
-          <w:bdr w:val="none" w:sz="0" w:space="0" w:color="auto" w:frame="1"/>
-        </w:rPr>
-        <w:t>Dapat</w:t>
-      </w:r>
-      <w:proofErr w:type="spellEnd"/>
-      <w:r>
-        <w:rPr>
-          <w:rFonts w:ascii="Arial" w:eastAsia="Times New Roman" w:hAnsi="Arial" w:cs="Arial"/>
-          <w:color w:val="333333"/>
-          <w:bdr w:val="none" w:sz="0" w:space="0" w:color="auto" w:frame="1"/>
-        </w:rPr>
-        <w:t xml:space="preserve"> </w:t>
-      </w:r>
-      <w:proofErr w:type="spellStart"/>
-      <w:r>
-        <w:rPr>
-          <w:rFonts w:ascii="Arial" w:eastAsia="Times New Roman" w:hAnsi="Arial" w:cs="Arial"/>
-          <w:color w:val="333333"/>
-          <w:bdr w:val="none" w:sz="0" w:space="0" w:color="auto" w:frame="1"/>
-        </w:rPr>
-        <w:t>diakses</w:t>
-      </w:r>
-      <w:proofErr w:type="spellEnd"/>
-      <w:r>
-        <w:rPr>
-          <w:rFonts w:ascii="Arial" w:eastAsia="Times New Roman" w:hAnsi="Arial" w:cs="Arial"/>
-          <w:color w:val="333333"/>
-          <w:bdr w:val="none" w:sz="0" w:space="0" w:color="auto" w:frame="1"/>
-        </w:rPr>
-        <w:t xml:space="preserve"> </w:t>
-      </w:r>
-      <w:proofErr w:type="spellStart"/>
-      <w:r>
-        <w:rPr>
-          <w:rFonts w:ascii="Arial" w:eastAsia="Times New Roman" w:hAnsi="Arial" w:cs="Arial"/>
-          <w:color w:val="333333"/>
-          <w:bdr w:val="none" w:sz="0" w:space="0" w:color="auto" w:frame="1"/>
-        </w:rPr>
-        <w:t>tidak</w:t>
-      </w:r>
-      <w:proofErr w:type="spellEnd"/>
-      <w:r>
-        <w:rPr>
-          <w:rFonts w:ascii="Arial" w:eastAsia="Times New Roman" w:hAnsi="Arial" w:cs="Arial"/>
-          <w:color w:val="333333"/>
-          <w:bdr w:val="none" w:sz="0" w:space="0" w:color="auto" w:frame="1"/>
-        </w:rPr>
-        <w:t xml:space="preserve"> </w:t>
-      </w:r>
-      <w:proofErr w:type="spellStart"/>
-      <w:r>
-        <w:rPr>
-          <w:rFonts w:ascii="Arial" w:eastAsia="Times New Roman" w:hAnsi="Arial" w:cs="Arial"/>
-          <w:color w:val="333333"/>
-          <w:bdr w:val="none" w:sz="0" w:space="0" w:color="auto" w:frame="1"/>
-        </w:rPr>
-        <w:t>hanya</w:t>
-      </w:r>
-      <w:proofErr w:type="spellEnd"/>
-      <w:r>
-        <w:rPr>
-          <w:rFonts w:ascii="Arial" w:eastAsia="Times New Roman" w:hAnsi="Arial" w:cs="Arial"/>
-          <w:color w:val="333333"/>
-          <w:bdr w:val="none" w:sz="0" w:space="0" w:color="auto" w:frame="1"/>
-        </w:rPr>
-        <w:t xml:space="preserve"> di </w:t>
-      </w:r>
-      <w:proofErr w:type="spellStart"/>
-      <w:r>
-        <w:rPr>
-          <w:rFonts w:ascii="Arial" w:eastAsia="Times New Roman" w:hAnsi="Arial" w:cs="Arial"/>
-          <w:color w:val="333333"/>
-          <w:bdr w:val="none" w:sz="0" w:space="0" w:color="auto" w:frame="1"/>
-        </w:rPr>
-        <w:t>komputer</w:t>
-      </w:r>
-      <w:proofErr w:type="spellEnd"/>
-      <w:r>
-        <w:rPr>
-          <w:rFonts w:ascii="Arial" w:eastAsia="Times New Roman" w:hAnsi="Arial" w:cs="Arial"/>
-          <w:color w:val="333333"/>
-          <w:bdr w:val="none" w:sz="0" w:space="0" w:color="auto" w:frame="1"/>
-        </w:rPr>
-        <w:t xml:space="preserve">, </w:t>
-      </w:r>
-      <w:proofErr w:type="spellStart"/>
-      <w:r>
-        <w:rPr>
-          <w:rFonts w:ascii="Arial" w:eastAsia="Times New Roman" w:hAnsi="Arial" w:cs="Arial"/>
-          <w:color w:val="333333"/>
-          <w:bdr w:val="none" w:sz="0" w:space="0" w:color="auto" w:frame="1"/>
-        </w:rPr>
-        <w:t>tetapi</w:t>
-      </w:r>
-      <w:proofErr w:type="spellEnd"/>
-      <w:r>
-        <w:rPr>
-          <w:rFonts w:ascii="Arial" w:eastAsia="Times New Roman" w:hAnsi="Arial" w:cs="Arial"/>
-          <w:color w:val="333333"/>
-          <w:bdr w:val="none" w:sz="0" w:space="0" w:color="auto" w:frame="1"/>
-        </w:rPr>
-        <w:t xml:space="preserve"> juga </w:t>
-      </w:r>
-      <w:proofErr w:type="spellStart"/>
-      <w:r>
-        <w:rPr>
-          <w:rFonts w:ascii="Arial" w:eastAsia="Times New Roman" w:hAnsi="Arial" w:cs="Arial"/>
-          <w:color w:val="333333"/>
-          <w:bdr w:val="none" w:sz="0" w:space="0" w:color="auto" w:frame="1"/>
-        </w:rPr>
-        <w:t>bisa</w:t>
-      </w:r>
-      <w:proofErr w:type="spellEnd"/>
-      <w:r>
-        <w:rPr>
-          <w:rFonts w:ascii="Arial" w:eastAsia="Times New Roman" w:hAnsi="Arial" w:cs="Arial"/>
-          <w:color w:val="333333"/>
-          <w:bdr w:val="none" w:sz="0" w:space="0" w:color="auto" w:frame="1"/>
-        </w:rPr>
-        <w:t xml:space="preserve"> di laptop </w:t>
+        <w:t xml:space="preserve">, laptop </w:t>
       </w:r>
       <w:proofErr w:type="spellStart"/>
       <w:r>
@@ -2354,6 +2032,14 @@
       <w:bookmarkStart w:id="0" w:name="_GoBack"/>
       <w:bookmarkEnd w:id="0"/>
       <w:proofErr w:type="spellEnd"/>
+      <w:r>
+        <w:rPr>
+          <w:rFonts w:ascii="Arial" w:eastAsia="Times New Roman" w:hAnsi="Arial" w:cs="Arial"/>
+          <w:color w:val="333333"/>
+          <w:bdr w:val="none" w:sz="0" w:space="0" w:color="auto" w:frame="1"/>
+        </w:rPr>
+        <w:t xml:space="preserve"> </w:t>
+      </w:r>
     </w:p>
     <w:p>
       <w:pPr>

</xml_diff>